<commit_message>
Add Sudoku Level Operator && Enemy
To Do:
1. Turn Base Management
2. Terrian change && Navmesh
3. Enemy priority
</commit_message>
<xml_diff>
--- a/Assets/Docs/ToolGuides/九宫格地形编辑器Guide.docx
+++ b/Assets/Docs/ToolGuides/九宫格地形编辑器Guide.docx
@@ -68,7 +68,34 @@
         <w:rPr>
           <w:rFonts w:hint="eastAsia"/>
         </w:rPr>
-        <w:t>选择障碍物处设置障碍物的样式（目前只能设置一种）。</w:t>
+        <w:t>选择障碍物处</w:t>
+      </w:r>
+      <w:r>
+        <w:rPr>
+          <w:rFonts w:hint="eastAsia"/>
+        </w:rPr>
+        <w:t>可以设置障碍物（</w:t>
+      </w:r>
+      <w:r>
+        <w:t>Prefab/TurnBase/Obstacle</w:t>
+      </w:r>
+      <w:r>
+        <w:rPr>
+          <w:rFonts w:hint="eastAsia"/>
+        </w:rPr>
+        <w:t>）、敌人（</w:t>
+      </w:r>
+      <w:r>
+        <w:t>Prefab/Turnbase/Enemy</w:t>
+      </w:r>
+      <w:r>
+        <w:rPr>
+          <w:rFonts w:hint="eastAsia"/>
+        </w:rPr>
+        <w:t>）、干员</w:t>
+      </w:r>
+      <w:r>
+        <w:t>(Prefab/Turnbase/Operator)</w:t>
       </w:r>
     </w:p>
     <w:p/>
@@ -77,7 +104,19 @@
         <w:rPr>
           <w:rFonts w:hint="eastAsia"/>
         </w:rPr>
-        <w:t>在网格上放置障碍物的操作方式：</w:t>
+        <w:t>在网格上放置</w:t>
+      </w:r>
+      <w:r>
+        <w:rPr>
+          <w:rFonts w:hint="eastAsia"/>
+        </w:rPr>
+        <w:t>物品</w:t>
+      </w:r>
+      <w:r>
+        <w:rPr>
+          <w:rFonts w:hint="eastAsia"/>
+        </w:rPr>
+        <w:t>的操作方式：</w:t>
       </w:r>
     </w:p>
     <w:p>
@@ -115,37 +154,233 @@
       </w:r>
     </w:p>
     <w:p>
+      <w:r>
+        <w:tab/>
+      </w:r>
+      <w:r>
+        <w:tab/>
+      </w:r>
+      <w:r>
+        <w:rPr>
+          <w:rFonts w:hint="eastAsia"/>
+        </w:rPr>
+        <w:t>按左</w:t>
+      </w:r>
+      <w:r>
+        <w:t>C</w:t>
+      </w:r>
+      <w:r>
+        <w:rPr>
+          <w:rFonts w:hint="eastAsia"/>
+        </w:rPr>
+        <w:t>trl删除光标处的障碍物</w:t>
+      </w:r>
+      <w:r>
+        <w:rPr>
+          <w:rFonts w:hint="eastAsia"/>
+        </w:rPr>
+        <w:t>。</w:t>
+      </w:r>
+    </w:p>
+    <w:p/>
+    <w:p>
+      <w:r>
+        <w:rPr>
+          <w:rFonts w:hint="eastAsia"/>
+        </w:rPr>
+        <w:t>干员/敌人数值设置：</w:t>
+      </w:r>
+    </w:p>
+    <w:p>
+      <w:r>
+        <w:rPr>
+          <w:noProof/>
+        </w:rPr>
+        <w:drawing>
+          <wp:anchor distT="0" distB="0" distL="114300" distR="114300" simplePos="0" relativeHeight="251658240" behindDoc="0" locked="0" layoutInCell="1" allowOverlap="1" wp14:anchorId="5148819F" wp14:editId="7E8845E3">
+            <wp:simplePos x="0" y="0"/>
+            <wp:positionH relativeFrom="column">
+              <wp:posOffset>-157843</wp:posOffset>
+            </wp:positionH>
+            <wp:positionV relativeFrom="paragraph">
+              <wp:posOffset>94615</wp:posOffset>
+            </wp:positionV>
+            <wp:extent cx="2813050" cy="3390900"/>
+            <wp:effectExtent l="0" t="0" r="6350" b="0"/>
+            <wp:wrapThrough wrapText="bothSides">
+              <wp:wrapPolygon edited="0">
+                <wp:start x="0" y="0"/>
+                <wp:lineTo x="0" y="21479"/>
+                <wp:lineTo x="21502" y="21479"/>
+                <wp:lineTo x="21502" y="0"/>
+                <wp:lineTo x="0" y="0"/>
+              </wp:wrapPolygon>
+            </wp:wrapThrough>
+            <wp:docPr id="2" name="图片 2"/>
+            <wp:cNvGraphicFramePr>
+              <a:graphicFrameLocks xmlns:a="http://schemas.openxmlformats.org/drawingml/2006/main" noChangeAspect="1"/>
+            </wp:cNvGraphicFramePr>
+            <a:graphic xmlns:a="http://schemas.openxmlformats.org/drawingml/2006/main">
+              <a:graphicData uri="http://schemas.openxmlformats.org/drawingml/2006/picture">
+                <pic:pic xmlns:pic="http://schemas.openxmlformats.org/drawingml/2006/picture">
+                  <pic:nvPicPr>
+                    <pic:cNvPr id="1" name=""/>
+                    <pic:cNvPicPr/>
+                  </pic:nvPicPr>
+                  <pic:blipFill>
+                    <a:blip r:embed="rId5" cstate="print">
+                      <a:extLst>
+                        <a:ext uri="{28A0092B-C50C-407E-A947-70E740481C1C}">
+                          <a14:useLocalDpi xmlns:a14="http://schemas.microsoft.com/office/drawing/2010/main" val="0"/>
+                        </a:ext>
+                      </a:extLst>
+                    </a:blip>
+                    <a:stretch>
+                      <a:fillRect/>
+                    </a:stretch>
+                  </pic:blipFill>
+                  <pic:spPr>
+                    <a:xfrm>
+                      <a:off x="0" y="0"/>
+                      <a:ext cx="2813050" cy="3390900"/>
+                    </a:xfrm>
+                    <a:prstGeom prst="rect">
+                      <a:avLst/>
+                    </a:prstGeom>
+                  </pic:spPr>
+                </pic:pic>
+              </a:graphicData>
+            </a:graphic>
+            <wp14:sizeRelH relativeFrom="margin">
+              <wp14:pctWidth>0</wp14:pctWidth>
+            </wp14:sizeRelH>
+            <wp14:sizeRelV relativeFrom="margin">
+              <wp14:pctHeight>0</wp14:pctHeight>
+            </wp14:sizeRelV>
+          </wp:anchor>
+        </w:drawing>
+      </w:r>
+      <w:r>
+        <w:rPr>
+          <w:rFonts w:hint="eastAsia"/>
+        </w:rPr>
+        <w:t>Atk</w:t>
+      </w:r>
+      <w:r>
+        <w:t xml:space="preserve">: </w:t>
+      </w:r>
+      <w:r>
+        <w:rPr>
+          <w:rFonts w:hint="eastAsia"/>
+        </w:rPr>
+        <w:t>攻击</w:t>
+      </w:r>
+    </w:p>
+    <w:p>
+      <w:r>
+        <w:rPr>
+          <w:rFonts w:hint="eastAsia"/>
+        </w:rPr>
+        <w:t>Freq</w:t>
+      </w:r>
+      <w:r>
+        <w:t xml:space="preserve">: </w:t>
+      </w:r>
+      <w:r>
+        <w:rPr>
+          <w:rFonts w:hint="eastAsia"/>
+        </w:rPr>
+        <w:t>每几秒攻击一次</w:t>
+      </w:r>
+    </w:p>
+    <w:p>
+      <w:r>
+        <w:rPr>
+          <w:rFonts w:hint="eastAsia"/>
+        </w:rPr>
+        <w:t>S</w:t>
+      </w:r>
+      <w:r>
+        <w:t xml:space="preserve">hoot Range: </w:t>
+      </w:r>
+      <w:r>
+        <w:rPr>
+          <w:rFonts w:hint="eastAsia"/>
+        </w:rPr>
+        <w:t>射程</w:t>
+      </w:r>
+    </w:p>
+    <w:p>
+      <w:r>
+        <w:rPr>
+          <w:rFonts w:hint="eastAsia"/>
+        </w:rPr>
+        <w:t>S</w:t>
+      </w:r>
+      <w:r>
+        <w:t xml:space="preserve">plash Range: </w:t>
+      </w:r>
+      <w:r>
+        <w:rPr>
+          <w:rFonts w:hint="eastAsia"/>
+        </w:rPr>
+        <w:t>攻击范围</w:t>
+      </w:r>
+    </w:p>
+    <w:p>
+      <w:r>
+        <w:rPr>
+          <w:rFonts w:hint="eastAsia"/>
+        </w:rPr>
+        <w:t>Buff</w:t>
+      </w:r>
+      <w:r>
+        <w:t xml:space="preserve">: </w:t>
+      </w:r>
+      <w:r>
+        <w:rPr>
+          <w:rFonts w:hint="eastAsia"/>
+        </w:rPr>
+        <w:t>是否有减速效果</w:t>
+      </w:r>
+    </w:p>
+    <w:p>
+      <w:r>
+        <w:rPr>
+          <w:rFonts w:hint="eastAsia"/>
+        </w:rPr>
+        <w:t>Debuff</w:t>
+      </w:r>
+      <w:r>
+        <w:t>: Debuff</w:t>
+      </w:r>
+      <w:r>
+        <w:rPr>
+          <w:rFonts w:hint="eastAsia"/>
+        </w:rPr>
+        <w:t>幅度</w:t>
+      </w:r>
+    </w:p>
+    <w:p>
       <w:pPr>
         <w:rPr>
           <w:rFonts w:hint="eastAsia"/>
         </w:rPr>
       </w:pPr>
       <w:r>
-        <w:tab/>
-      </w:r>
-      <w:r>
-        <w:tab/>
-      </w:r>
-      <w:r>
-        <w:rPr>
-          <w:rFonts w:hint="eastAsia"/>
-        </w:rPr>
-        <w:t>按左</w:t>
-      </w:r>
-      <w:r>
-        <w:t>C</w:t>
-      </w:r>
-      <w:r>
-        <w:rPr>
-          <w:rFonts w:hint="eastAsia"/>
-        </w:rPr>
-        <w:t>trl删除光标处的障碍物</w:t>
-      </w:r>
-      <w:r>
-        <w:rPr>
-          <w:rFonts w:hint="eastAsia"/>
-        </w:rPr>
-        <w:t>。</w:t>
+        <w:rPr>
+          <w:rFonts w:hint="eastAsia"/>
+        </w:rPr>
+        <w:t>Debuff</w:t>
+      </w:r>
+      <w:r>
+        <w:t xml:space="preserve"> Time: D</w:t>
+      </w:r>
+      <w:r>
+        <w:rPr>
+          <w:rFonts w:hint="eastAsia"/>
+        </w:rPr>
+        <w:t>ebuff持续时间</w:t>
       </w:r>
     </w:p>
     <w:sectPr>

</xml_diff>